<commit_message>
Switch robocopy gui image to light mode
</commit_message>
<xml_diff>
--- a/docs/posts/uscensus-dashboard/index.docx
+++ b/docs/posts/uscensus-dashboard/index.docx
@@ -4397,7 +4397,7 @@
       </w:r>
     </w:p>
     <w:bookmarkEnd w:id="45"/>
-    <w:bookmarkStart w:id="46" w:name="conclusion"/>
+    <w:bookmarkStart w:id="47" w:name="conclusion"/>
     <w:p>
       <w:pPr>
         <w:pStyle w:val="Heading2"/>
@@ -4446,10 +4446,21 @@
           <w:i/>
           <w:iCs/>
         </w:rPr>
-        <w:t xml:space="preserve">Want to contribute or suggest improvements? Visit the project repository at: https://github.com/ar-puuk/uscensus-dashboard/</w:t>
-      </w:r>
-    </w:p>
-    <w:bookmarkEnd w:id="46"/>
+        <w:t xml:space="preserve">Want to contribute or suggest improvements? Visit the project repository at:</w:t>
+      </w:r>
+      <w:r>
+        <w:t xml:space="preserve"> </w:t>
+      </w:r>
+      <w:hyperlink r:id="rId46">
+        <w:r>
+          <w:rPr>
+            <w:rStyle w:val="Hyperlink"/>
+          </w:rPr>
+          <w:t xml:space="preserve">https://github.com/ar-puuk/uscensus-dashboard</w:t>
+        </w:r>
+      </w:hyperlink>
+    </w:p>
+    <w:bookmarkEnd w:id="47"/>
     <w:sectPr>
       <w:footnotePr>
         <w:numRestart w:val="eachSect"/>

</xml_diff>